<commit_message>
Added payment information to word document
</commit_message>
<xml_diff>
--- a/src/Assets/NorskApplicationITTCAMP.docx
+++ b/src/Assets/NorskApplicationITTCAMP.docx
@@ -2029,8 +2029,6 @@
           <w:szCs w:val="36"/>
         </w:rPr>
       </w:pPr>
-      <w:bookmarkStart w:id="0" w:name="_GoBack"/>
-      <w:bookmarkEnd w:id="0"/>
     </w:p>
     <w:p>
       <w:pPr>
@@ -2273,8 +2271,27 @@
       <w:pPr>
         <w:spacing w:line="360" w:lineRule="auto"/>
         <w:rPr>
-          <w:sz w:val="28"/>
-          <w:szCs w:val="28"/>
+          <w:b/>
+          <w:bCs/>
+          <w:i/>
+          <w:iCs/>
+          <w:sz w:val="28"/>
+          <w:szCs w:val="28"/>
+          <w:u w:val="single"/>
+        </w:rPr>
+      </w:pPr>
+    </w:p>
+    <w:p>
+      <w:pPr>
+        <w:spacing w:line="360" w:lineRule="auto"/>
+        <w:rPr>
+          <w:b/>
+          <w:bCs/>
+          <w:i/>
+          <w:iCs/>
+          <w:sz w:val="28"/>
+          <w:szCs w:val="28"/>
+          <w:u w:val="single"/>
         </w:rPr>
       </w:pPr>
       <w:r>
@@ -2288,6 +2305,259 @@
           <w:u w:val="single"/>
         </w:rPr>
         <w:lastRenderedPageBreak/>
+        <w:t>Betaling:</w:t>
+      </w:r>
+    </w:p>
+    <w:p>
+      <w:pPr>
+        <w:spacing w:line="360" w:lineRule="auto"/>
+        <w:rPr>
+          <w:b/>
+          <w:bCs/>
+          <w:i/>
+          <w:iCs/>
+          <w:sz w:val="28"/>
+          <w:szCs w:val="28"/>
+          <w:u w:val="single"/>
+        </w:rPr>
+      </w:pPr>
+    </w:p>
+    <w:tbl>
+      <w:tblPr>
+        <w:tblStyle w:val="Tabellrutenett"/>
+        <w:tblpPr w:leftFromText="141" w:rightFromText="141" w:vertAnchor="text" w:horzAnchor="page" w:tblpX="4240" w:tblpY="-23"/>
+        <w:tblW w:w="0" w:type="auto"/>
+        <w:tblLook w:val="04A0" w:firstRow="1" w:lastRow="0" w:firstColumn="1" w:lastColumn="0" w:noHBand="0" w:noVBand="1"/>
+      </w:tblPr>
+      <w:tblGrid>
+        <w:gridCol w:w="707"/>
+      </w:tblGrid>
+      <w:tr>
+        <w:trPr>
+          <w:trHeight w:val="99"/>
+        </w:trPr>
+        <w:tc>
+          <w:tcPr>
+            <w:tcW w:w="707" w:type="dxa"/>
+          </w:tcPr>
+          <w:p>
+            <w:pPr>
+              <w:pStyle w:val="Listeavsnitt"/>
+              <w:spacing w:line="360" w:lineRule="auto"/>
+              <w:ind w:left="0"/>
+              <w:rPr>
+                <w:b/>
+                <w:bCs/>
+                <w:sz w:val="28"/>
+                <w:szCs w:val="28"/>
+              </w:rPr>
+            </w:pPr>
+          </w:p>
+        </w:tc>
+      </w:tr>
+    </w:tbl>
+    <w:p>
+      <w:pPr>
+        <w:spacing w:line="360" w:lineRule="auto"/>
+        <w:rPr>
+          <w:b/>
+          <w:bCs/>
+          <w:sz w:val="28"/>
+          <w:szCs w:val="28"/>
+        </w:rPr>
+      </w:pPr>
+      <w:r>
+        <w:rPr>
+          <w:b/>
+          <w:bCs/>
+          <w:sz w:val="28"/>
+          <w:szCs w:val="28"/>
+        </w:rPr>
+        <w:t xml:space="preserve">Vipps:      </w:t>
+      </w:r>
+    </w:p>
+    <w:p>
+      <w:pPr>
+        <w:spacing w:line="360" w:lineRule="auto"/>
+        <w:rPr>
+          <w:b/>
+          <w:bCs/>
+          <w:sz w:val="28"/>
+          <w:szCs w:val="28"/>
+        </w:rPr>
+      </w:pPr>
+      <w:r>
+        <w:rPr>
+          <w:b/>
+          <w:bCs/>
+          <w:sz w:val="28"/>
+          <w:szCs w:val="28"/>
+        </w:rPr>
+        <w:t xml:space="preserve">                  </w:t>
+      </w:r>
+    </w:p>
+    <w:tbl>
+      <w:tblPr>
+        <w:tblStyle w:val="Tabellrutenett"/>
+        <w:tblpPr w:leftFromText="141" w:rightFromText="141" w:vertAnchor="text" w:horzAnchor="page" w:tblpX="4241" w:tblpY="-35"/>
+        <w:tblW w:w="0" w:type="auto"/>
+        <w:tblLook w:val="04A0" w:firstRow="1" w:lastRow="0" w:firstColumn="1" w:lastColumn="0" w:noHBand="0" w:noVBand="1"/>
+      </w:tblPr>
+      <w:tblGrid>
+        <w:gridCol w:w="707"/>
+      </w:tblGrid>
+      <w:tr>
+        <w:trPr>
+          <w:trHeight w:val="99"/>
+        </w:trPr>
+        <w:tc>
+          <w:tcPr>
+            <w:tcW w:w="707" w:type="dxa"/>
+          </w:tcPr>
+          <w:p>
+            <w:pPr>
+              <w:pStyle w:val="Listeavsnitt"/>
+              <w:spacing w:line="360" w:lineRule="auto"/>
+              <w:ind w:left="0"/>
+              <w:rPr>
+                <w:b/>
+                <w:bCs/>
+                <w:sz w:val="28"/>
+                <w:szCs w:val="28"/>
+              </w:rPr>
+            </w:pPr>
+          </w:p>
+        </w:tc>
+      </w:tr>
+    </w:tbl>
+    <w:p>
+      <w:pPr>
+        <w:spacing w:line="360" w:lineRule="auto"/>
+        <w:rPr>
+          <w:b/>
+          <w:bCs/>
+          <w:sz w:val="28"/>
+          <w:szCs w:val="28"/>
+        </w:rPr>
+      </w:pPr>
+      <w:r>
+        <w:rPr>
+          <w:b/>
+          <w:bCs/>
+          <w:sz w:val="28"/>
+          <w:szCs w:val="28"/>
+        </w:rPr>
+        <w:t>faktura:</w:t>
+      </w:r>
+    </w:p>
+    <w:p>
+      <w:pPr>
+        <w:spacing w:line="360" w:lineRule="auto"/>
+        <w:rPr>
+          <w:b/>
+          <w:bCs/>
+          <w:sz w:val="28"/>
+          <w:szCs w:val="28"/>
+        </w:rPr>
+      </w:pPr>
+      <w:r>
+        <w:rPr>
+          <w:b/>
+          <w:bCs/>
+          <w:sz w:val="28"/>
+          <w:szCs w:val="28"/>
+        </w:rPr>
+        <w:t xml:space="preserve">   </w:t>
+      </w:r>
+    </w:p>
+    <w:tbl>
+      <w:tblPr>
+        <w:tblStyle w:val="Tabellrutenett"/>
+        <w:tblpPr w:leftFromText="141" w:rightFromText="141" w:vertAnchor="text" w:horzAnchor="page" w:tblpX="4219" w:tblpY="-10"/>
+        <w:tblW w:w="0" w:type="auto"/>
+        <w:tblLook w:val="04A0" w:firstRow="1" w:lastRow="0" w:firstColumn="1" w:lastColumn="0" w:noHBand="0" w:noVBand="1"/>
+      </w:tblPr>
+      <w:tblGrid>
+        <w:gridCol w:w="707"/>
+      </w:tblGrid>
+      <w:tr>
+        <w:trPr>
+          <w:trHeight w:val="99"/>
+        </w:trPr>
+        <w:tc>
+          <w:tcPr>
+            <w:tcW w:w="707" w:type="dxa"/>
+          </w:tcPr>
+          <w:p>
+            <w:pPr>
+              <w:pStyle w:val="Listeavsnitt"/>
+              <w:spacing w:line="360" w:lineRule="auto"/>
+              <w:ind w:left="0"/>
+              <w:rPr>
+                <w:b/>
+                <w:bCs/>
+                <w:sz w:val="28"/>
+                <w:szCs w:val="28"/>
+              </w:rPr>
+            </w:pPr>
+          </w:p>
+        </w:tc>
+      </w:tr>
+    </w:tbl>
+    <w:p>
+      <w:pPr>
+        <w:spacing w:line="360" w:lineRule="auto"/>
+        <w:rPr>
+          <w:b/>
+          <w:bCs/>
+          <w:sz w:val="28"/>
+          <w:szCs w:val="28"/>
+        </w:rPr>
+      </w:pPr>
+      <w:r>
+        <w:rPr>
+          <w:b/>
+          <w:bCs/>
+          <w:sz w:val="28"/>
+          <w:szCs w:val="28"/>
+        </w:rPr>
+        <w:t xml:space="preserve">kontant ved ankomst: </w:t>
+      </w:r>
+    </w:p>
+    <w:p>
+      <w:pPr>
+        <w:spacing w:line="360" w:lineRule="auto"/>
+        <w:rPr>
+          <w:b/>
+          <w:bCs/>
+          <w:i/>
+          <w:iCs/>
+          <w:sz w:val="28"/>
+          <w:szCs w:val="28"/>
+          <w:u w:val="single"/>
+        </w:rPr>
+      </w:pPr>
+      <w:bookmarkStart w:id="0" w:name="_GoBack"/>
+      <w:bookmarkEnd w:id="0"/>
+    </w:p>
+    <w:p>
+      <w:pPr>
+        <w:spacing w:line="360" w:lineRule="auto"/>
+        <w:rPr>
+          <w:sz w:val="28"/>
+          <w:szCs w:val="28"/>
+        </w:rPr>
+      </w:pPr>
+      <w:r>
+        <w:rPr>
+          <w:b/>
+          <w:bCs/>
+          <w:i/>
+          <w:iCs/>
+          <w:sz w:val="28"/>
+          <w:szCs w:val="28"/>
+          <w:u w:val="single"/>
+        </w:rPr>
         <w:t xml:space="preserve">Signatur av person over </w:t>
       </w:r>
       <w:r>
@@ -4197,7 +4467,7 @@
 </file>
 
 <file path=customXml/itemProps1.xml><?xml version="1.0" encoding="utf-8"?>
-<ds:datastoreItem xmlns:ds="http://schemas.openxmlformats.org/officeDocument/2006/customXml" ds:itemID="{55B8E804-5A0C-E14F-9EA4-156E293CD62F}">
+<ds:datastoreItem xmlns:ds="http://schemas.openxmlformats.org/officeDocument/2006/customXml" ds:itemID="{3F3BB046-817A-0645-92BF-DF51F74B2689}">
   <ds:schemaRefs>
     <ds:schemaRef ds:uri="http://schemas.openxmlformats.org/officeDocument/2006/bibliography"/>
   </ds:schemaRefs>

</xml_diff>